<commit_message>
FINAL SUBMISSION (plus focumentation)
</commit_message>
<xml_diff>
--- a/Documentation/c3282938, c3280751, c3283344 - A3 Documentation.docx
+++ b/Documentation/c3282938, c3280751, c3283344 - A3 Documentation.docx
@@ -3,7 +3,6 @@
 <w:document xmlns:wpc="http://schemas.microsoft.com/office/word/2010/wordprocessingCanvas" xmlns:cx="http://schemas.microsoft.com/office/drawing/2014/chartex" xmlns:cx1="http://schemas.microsoft.com/office/drawing/2015/9/8/chartex" xmlns:cx2="http://schemas.microsoft.com/office/drawing/2015/10/21/chartex" xmlns:cx3="http://schemas.microsoft.com/office/drawing/2016/5/9/chartex" xmlns:cx4="http://schemas.microsoft.com/office/drawing/2016/5/10/chartex" xmlns:cx5="http://schemas.microsoft.com/office/drawing/2016/5/11/chartex" xmlns:cx6="http://schemas.microsoft.com/office/drawing/2016/5/12/chartex" xmlns:cx7="http://schemas.microsoft.com/office/drawing/2016/5/13/chartex" xmlns:cx8="http://schemas.microsoft.com/office/drawing/2016/5/14/chartex" xmlns:mc="http://schemas.openxmlformats.org/markup-compatibility/2006" xmlns:aink="http://schemas.microsoft.com/office/drawing/2016/ink" xmlns:am3d="http://schemas.microsoft.com/office/drawing/2017/model3d" xmlns:o="urn:schemas-microsoft-com:office:office" xmlns:r="http://schemas.openxmlformats.org/officeDocument/2006/relationships" xmlns:m="http://schemas.openxmlformats.org/officeDocument/2006/math" xmlns:v="urn:schemas-microsoft-com:vml" xmlns:wp14="http://schemas.microsoft.com/office/word/2010/wordprocessingDrawing" xmlns:wp="http://schemas.openxmlformats.org/drawingml/2006/wordprocessingDrawing" xmlns:w10="urn:schemas-microsoft-com:office:word" xmlns:w="http://schemas.openxmlformats.org/wordprocessingml/2006/main" xmlns:w14="http://schemas.microsoft.com/office/word/2010/wordml" xmlns:w15="http://schemas.microsoft.com/office/word/2012/wordml" xmlns:w16cid="http://schemas.microsoft.com/office/word/2016/wordml/cid" xmlns:w16se="http://schemas.microsoft.com/office/word/2015/wordml/symex" xmlns:wpg="http://schemas.microsoft.com/office/word/2010/wordprocessingGroup" xmlns:wpi="http://schemas.microsoft.com/office/word/2010/wordprocessingInk" xmlns:wne="http://schemas.microsoft.com/office/word/2006/wordml" xmlns:wps="http://schemas.microsoft.com/office/word/2010/wordprocessingShape" mc:Ignorable="w14 w15 w16se w16cid wp14">
   <w:body>
     <w:p>
-      <w:bookmarkStart w:id="0" w:name="_GoBack"/>
       <w:r>
         <w:rPr>
           <w:noProof/>
@@ -45,7 +44,6 @@
           </wp:inline>
         </w:drawing>
       </w:r>
-      <w:bookmarkEnd w:id="0"/>
       <w:r>
         <w:br w:type="page"/>
       </w:r>
@@ -150,7 +148,7 @@
             <w:shd w:val="clear" w:color="auto" w:fill="E7E6E6" w:themeFill="background2"/>
           </w:tcPr>
           <w:p>
-            <w:bookmarkStart w:id="1" w:name="_Hlk9453532"/>
+            <w:bookmarkStart w:id="0" w:name="_Hlk9453532"/>
             <w:r>
               <w:t>MAIN ACTORS:</w:t>
             </w:r>
@@ -234,7 +232,7 @@
           </w:p>
         </w:tc>
       </w:tr>
-      <w:bookmarkEnd w:id="1"/>
+      <w:bookmarkEnd w:id="0"/>
       <w:tr>
         <w:tc>
           <w:tcPr>
@@ -4112,10 +4110,10 @@
           <w:lang w:eastAsia="en-AU"/>
         </w:rPr>
         <w:drawing>
-          <wp:inline distT="0" distB="0" distL="0" distR="0" wp14:anchorId="0BB6266B" wp14:editId="0B229220">
-            <wp:extent cx="5731510" cy="7185660"/>
-            <wp:effectExtent l="0" t="0" r="2540" b="0"/>
-            <wp:docPr id="92" name="Picture 92"/>
+          <wp:inline distT="0" distB="0" distL="0" distR="0" wp14:anchorId="1EF0693D" wp14:editId="3C5353D8">
+            <wp:extent cx="5725160" cy="3681730"/>
+            <wp:effectExtent l="0" t="0" r="8890" b="0"/>
+            <wp:docPr id="2" name="Picture 2"/>
             <wp:cNvGraphicFramePr>
               <a:graphicFrameLocks xmlns:a="http://schemas.openxmlformats.org/drawingml/2006/main" noChangeAspect="1"/>
             </wp:cNvGraphicFramePr>
@@ -4123,23 +4121,36 @@
               <a:graphicData uri="http://schemas.openxmlformats.org/drawingml/2006/picture">
                 <pic:pic xmlns:pic="http://schemas.openxmlformats.org/drawingml/2006/picture">
                   <pic:nvPicPr>
-                    <pic:cNvPr id="1" name=""/>
-                    <pic:cNvPicPr/>
+                    <pic:cNvPr id="0" name="Picture 2"/>
+                    <pic:cNvPicPr>
+                      <a:picLocks noChangeAspect="1" noChangeArrowheads="1"/>
+                    </pic:cNvPicPr>
                   </pic:nvPicPr>
                   <pic:blipFill>
-                    <a:blip r:embed="rId6"/>
+                    <a:blip r:embed="rId6">
+                      <a:extLst>
+                        <a:ext uri="{28A0092B-C50C-407E-A947-70E740481C1C}">
+                          <a14:useLocalDpi xmlns:a14="http://schemas.microsoft.com/office/drawing/2010/main" val="0"/>
+                        </a:ext>
+                      </a:extLst>
+                    </a:blip>
+                    <a:srcRect/>
                     <a:stretch>
                       <a:fillRect/>
                     </a:stretch>
                   </pic:blipFill>
-                  <pic:spPr>
+                  <pic:spPr bwMode="auto">
                     <a:xfrm>
                       <a:off x="0" y="0"/>
-                      <a:ext cx="5731510" cy="7185660"/>
+                      <a:ext cx="5725160" cy="3681730"/>
                     </a:xfrm>
                     <a:prstGeom prst="rect">
                       <a:avLst/>
                     </a:prstGeom>
+                    <a:noFill/>
+                    <a:ln>
+                      <a:noFill/>
+                    </a:ln>
                   </pic:spPr>
                 </pic:pic>
               </a:graphicData>
@@ -4182,30 +4193,54 @@
           <w:noProof/>
           <w:lang w:eastAsia="en-AU"/>
         </w:rPr>
-        <w:pict w14:anchorId="397A1D66">
-          <v:shapetype id="_x0000_t75" coordsize="21600,21600" o:spt="75" o:preferrelative="t" path="m@4@5l@4@11@9@11@9@5xe" filled="f" stroked="f">
-            <v:stroke joinstyle="miter"/>
-            <v:formulas>
-              <v:f eqn="if lineDrawn pixelLineWidth 0"/>
-              <v:f eqn="sum @0 1 0"/>
-              <v:f eqn="sum 0 0 @1"/>
-              <v:f eqn="prod @2 1 2"/>
-              <v:f eqn="prod @3 21600 pixelWidth"/>
-              <v:f eqn="prod @3 21600 pixelHeight"/>
-              <v:f eqn="sum @0 0 1"/>
-              <v:f eqn="prod @6 1 2"/>
-              <v:f eqn="prod @7 21600 pixelWidth"/>
-              <v:f eqn="sum @8 21600 0"/>
-              <v:f eqn="prod @7 21600 pixelHeight"/>
-              <v:f eqn="sum @10 21600 0"/>
-            </v:formulas>
-            <v:path o:extrusionok="f" gradientshapeok="t" o:connecttype="rect"/>
-            <o:lock v:ext="edit" aspectratio="t"/>
-          </v:shapetype>
-          <v:shape id="_x0000_i1025" type="#_x0000_t75" style="width:451.5pt;height:532.5pt">
-            <v:imagedata r:id="rId7" o:title="navModel5"/>
-          </v:shape>
-        </w:pict>
+        <w:drawing>
+          <wp:inline distT="0" distB="0" distL="0" distR="0" wp14:anchorId="067A43DA" wp14:editId="1E832953">
+            <wp:extent cx="5725160" cy="5271770"/>
+            <wp:effectExtent l="0" t="0" r="8890" b="5080"/>
+            <wp:docPr id="3" name="Picture 3"/>
+            <wp:cNvGraphicFramePr>
+              <a:graphicFrameLocks xmlns:a="http://schemas.openxmlformats.org/drawingml/2006/main" noChangeAspect="1"/>
+            </wp:cNvGraphicFramePr>
+            <a:graphic xmlns:a="http://schemas.openxmlformats.org/drawingml/2006/main">
+              <a:graphicData uri="http://schemas.openxmlformats.org/drawingml/2006/picture">
+                <pic:pic xmlns:pic="http://schemas.openxmlformats.org/drawingml/2006/picture">
+                  <pic:nvPicPr>
+                    <pic:cNvPr id="0" name="Picture 4"/>
+                    <pic:cNvPicPr>
+                      <a:picLocks noChangeAspect="1" noChangeArrowheads="1"/>
+                    </pic:cNvPicPr>
+                  </pic:nvPicPr>
+                  <pic:blipFill>
+                    <a:blip r:embed="rId7">
+                      <a:extLst>
+                        <a:ext uri="{28A0092B-C50C-407E-A947-70E740481C1C}">
+                          <a14:useLocalDpi xmlns:a14="http://schemas.microsoft.com/office/drawing/2010/main" val="0"/>
+                        </a:ext>
+                      </a:extLst>
+                    </a:blip>
+                    <a:srcRect/>
+                    <a:stretch>
+                      <a:fillRect/>
+                    </a:stretch>
+                  </pic:blipFill>
+                  <pic:spPr bwMode="auto">
+                    <a:xfrm>
+                      <a:off x="0" y="0"/>
+                      <a:ext cx="5725160" cy="5271770"/>
+                    </a:xfrm>
+                    <a:prstGeom prst="rect">
+                      <a:avLst/>
+                    </a:prstGeom>
+                    <a:noFill/>
+                    <a:ln>
+                      <a:noFill/>
+                    </a:ln>
+                  </pic:spPr>
+                </pic:pic>
+              </a:graphicData>
+            </a:graphic>
+          </wp:inline>
+        </w:drawing>
       </w:r>
     </w:p>
     <w:p>
@@ -4404,6 +4439,8 @@
           <w:b/>
         </w:rPr>
       </w:pPr>
+      <w:bookmarkStart w:id="1" w:name="_GoBack"/>
+      <w:bookmarkEnd w:id="1"/>
       <w:r>
         <w:rPr>
           <w:b/>
@@ -4411,10 +4448,10 @@
           <w:lang w:eastAsia="en-AU"/>
         </w:rPr>
         <w:drawing>
-          <wp:inline distT="0" distB="0" distL="0" distR="0" wp14:anchorId="3B734616" wp14:editId="0F885711">
-            <wp:extent cx="5724525" cy="4705350"/>
-            <wp:effectExtent l="0" t="0" r="9525" b="0"/>
-            <wp:docPr id="95" name="Picture 95"/>
+          <wp:inline distT="0" distB="0" distL="0" distR="0" wp14:anchorId="64D944D7" wp14:editId="503CF81B">
+            <wp:extent cx="5732780" cy="3721100"/>
+            <wp:effectExtent l="0" t="0" r="1270" b="0"/>
+            <wp:docPr id="4" name="Picture 4"/>
             <wp:cNvGraphicFramePr>
               <a:graphicFrameLocks xmlns:a="http://schemas.openxmlformats.org/drawingml/2006/main" noChangeAspect="1"/>
             </wp:cNvGraphicFramePr>
@@ -4422,13 +4459,13 @@
               <a:graphicData uri="http://schemas.openxmlformats.org/drawingml/2006/picture">
                 <pic:pic xmlns:pic="http://schemas.openxmlformats.org/drawingml/2006/picture">
                   <pic:nvPicPr>
-                    <pic:cNvPr id="0" name="Picture 16"/>
+                    <pic:cNvPr id="0" name="Picture 5"/>
                     <pic:cNvPicPr>
                       <a:picLocks noChangeAspect="1" noChangeArrowheads="1"/>
                     </pic:cNvPicPr>
                   </pic:nvPicPr>
                   <pic:blipFill>
-                    <a:blip r:embed="rId10" cstate="print">
+                    <a:blip r:embed="rId10">
                       <a:extLst>
                         <a:ext uri="{28A0092B-C50C-407E-A947-70E740481C1C}">
                           <a14:useLocalDpi xmlns:a14="http://schemas.microsoft.com/office/drawing/2010/main" val="0"/>
@@ -4443,7 +4480,7 @@
                   <pic:spPr bwMode="auto">
                     <a:xfrm>
                       <a:off x="0" y="0"/>
-                      <a:ext cx="5724525" cy="4705350"/>
+                      <a:ext cx="5732780" cy="3721100"/>
                     </a:xfrm>
                     <a:prstGeom prst="rect">
                       <a:avLst/>
@@ -6318,6 +6355,7 @@
     <w:lsdException w:name="HTML Sample" w:semiHidden="1" w:unhideWhenUsed="1"/>
     <w:lsdException w:name="HTML Typewriter" w:semiHidden="1" w:unhideWhenUsed="1"/>
     <w:lsdException w:name="HTML Variable" w:semiHidden="1" w:unhideWhenUsed="1"/>
+    <w:lsdException w:name="Normal Table" w:semiHidden="1" w:unhideWhenUsed="1"/>
     <w:lsdException w:name="annotation subject" w:semiHidden="1" w:unhideWhenUsed="1"/>
     <w:lsdException w:name="No List" w:semiHidden="1" w:unhideWhenUsed="1"/>
     <w:lsdException w:name="Outline List 1" w:semiHidden="1" w:unhideWhenUsed="1"/>
@@ -6361,8 +6399,10 @@
     <w:lsdException w:name="Table Elegant" w:semiHidden="1" w:unhideWhenUsed="1"/>
     <w:lsdException w:name="Table Professional" w:semiHidden="1" w:unhideWhenUsed="1"/>
     <w:lsdException w:name="Table Subtle 1" w:semiHidden="1" w:unhideWhenUsed="1"/>
+    <w:lsdException w:name="Table Subtle 2" w:semiHidden="1" w:unhideWhenUsed="1"/>
     <w:lsdException w:name="Table Web 1" w:semiHidden="1" w:unhideWhenUsed="1"/>
     <w:lsdException w:name="Table Web 2" w:semiHidden="1" w:unhideWhenUsed="1"/>
+    <w:lsdException w:name="Table Web 3" w:semiHidden="1" w:unhideWhenUsed="1"/>
     <w:lsdException w:name="Balloon Text" w:semiHidden="1" w:unhideWhenUsed="1"/>
     <w:lsdException w:name="Table Grid" w:uiPriority="39"/>
     <w:lsdException w:name="Table Theme" w:semiHidden="1" w:unhideWhenUsed="1"/>

</xml_diff>